<commit_message>
added rapport de seance 4
</commit_message>
<xml_diff>
--- a/compte_rendus/Apoorva Appadoo/Vacances.docx
+++ b/compte_rendus/Apoorva Appadoo/Vacances.docx
@@ -108,21 +108,7 @@
             <w:rFonts w:ascii="Cambria Math" w:hAnsi="Cambria Math"/>
             <w:lang w:val="fr-FR"/>
           </w:rPr>
-          <m:t>Rcs=</m:t>
-        </m:r>
-        <m:r>
-          <w:rPr>
-            <w:rFonts w:ascii="Cambria Math" w:hAnsi="Cambria Math"/>
-            <w:lang w:val="fr-FR"/>
-          </w:rPr>
-          <m:t>0.068</m:t>
-        </m:r>
-        <m:r>
-          <w:rPr>
-            <w:rFonts w:ascii="Cambria Math" w:hAnsi="Cambria Math"/>
-            <w:lang w:val="fr-FR"/>
-          </w:rPr>
-          <m:t xml:space="preserve"> </m:t>
+          <m:t xml:space="preserve">Rcs=0.068 </m:t>
         </m:r>
         <m:r>
           <m:rPr>
@@ -220,35 +206,7 @@
               <w:rFonts w:ascii="Cambria Math" w:hAnsi="Cambria Math"/>
               <w:lang w:val="fr-FR"/>
             </w:rPr>
-            <m:t>Current Limit</m:t>
-          </m:r>
-          <m:r>
-            <w:rPr>
-              <w:rFonts w:ascii="Cambria Math" w:hAnsi="Cambria Math"/>
-              <w:lang w:val="fr-FR"/>
-            </w:rPr>
-            <m:t>*(</m:t>
-          </m:r>
-          <m:r>
-            <w:rPr>
-              <w:rFonts w:ascii="Cambria Math" w:hAnsi="Cambria Math"/>
-              <w:lang w:val="fr-FR"/>
-            </w:rPr>
-            <m:t>8 × Rcs</m:t>
-          </m:r>
-          <m:r>
-            <w:rPr>
-              <w:rFonts w:ascii="Cambria Math" w:hAnsi="Cambria Math"/>
-              <w:lang w:val="fr-FR"/>
-            </w:rPr>
-            <m:t>)</m:t>
-          </m:r>
-          <m:r>
-            <w:rPr>
-              <w:rFonts w:ascii="Cambria Math" w:hAnsi="Cambria Math"/>
-              <w:lang w:val="fr-FR"/>
-            </w:rPr>
-            <m:t xml:space="preserve"> = </m:t>
+            <m:t xml:space="preserve">Current Limit*(8 × Rcs) = </m:t>
           </m:r>
           <m:sSub>
             <m:sSubPr>
@@ -387,7 +345,14 @@
               <w:rFonts w:ascii="Cambria Math" w:hAnsi="Cambria Math"/>
               <w:lang w:val="fr-FR"/>
             </w:rPr>
-            <m:t>=0.2176</m:t>
+            <m:t>=0.</m:t>
+          </m:r>
+          <m:r>
+            <w:rPr>
+              <w:rFonts w:ascii="Cambria Math" w:hAnsi="Cambria Math"/>
+              <w:lang w:val="fr-FR"/>
+            </w:rPr>
+            <m:t>32</m:t>
           </m:r>
           <m:r>
             <w:rPr>
@@ -1113,7 +1078,6 @@
   <w:style w:type="character" w:default="1" w:styleId="DefaultParagraphFont">
     <w:name w:val="Default Paragraph Font"/>
     <w:uiPriority w:val="1"/>
-    <w:semiHidden/>
     <w:unhideWhenUsed/>
   </w:style>
   <w:style w:type="table" w:default="1" w:styleId="TableNormal">

</xml_diff>